<commit_message>
debut du modele relationnel
</commit_message>
<xml_diff>
--- a/tp2/2153068_2148614_2146454.docx
+++ b/tp2/2153068_2148614_2146454.docx
@@ -485,14 +485,14 @@
         <w:rPr>
           <w:lang w:val="fr-CA"/>
         </w:rPr>
-        <w:t>, donc il n’est pas de type NON-NULL, r</w:t>
-      </w:r>
-      <w:proofErr w:type="spellStart"/>
-      <w:r>
-        <w:rPr>
-          <w:lang w:val="fr-CA"/>
-        </w:rPr>
-        <w:t>equired</w:t>
+        <w:t xml:space="preserve">, donc il n’est pas de type NON-NULL, </w:t>
+      </w:r>
+      <w:proofErr w:type="spellStart"/>
+      <w:r>
+        <w:rPr>
+          <w:lang w:val="fr-CA"/>
+        </w:rPr>
+        <w:t>required</w:t>
       </w:r>
       <w:proofErr w:type="spellEnd"/>
       <w:r>
@@ -500,6 +500,161 @@
           <w:lang w:val="fr-CA"/>
         </w:rPr>
         <w:t xml:space="preserve"> ou l’équivalent.</w:t>
+      </w:r>
+    </w:p>
+    <w:p>
+      <w:pPr>
+        <w:rPr>
+          <w:lang w:val="fr-CA"/>
+        </w:rPr>
+      </w:pPr>
+    </w:p>
+    <w:p>
+      <w:pPr>
+        <w:rPr>
+          <w:lang w:val="fr-CA"/>
+        </w:rPr>
+      </w:pPr>
+      <w:r>
+        <w:rPr>
+          <w:lang w:val="fr-CA"/>
+        </w:rPr>
+        <w:t>3.3</w:t>
+      </w:r>
+    </w:p>
+    <w:p>
+      <w:pPr>
+        <w:rPr>
+          <w:lang w:val="fr-CA"/>
+        </w:rPr>
+      </w:pPr>
+      <w:r>
+        <w:rPr>
+          <w:lang w:val="fr-CA"/>
+        </w:rPr>
+        <w:t>Patient (</w:t>
+      </w:r>
+      <w:r>
+        <w:rPr>
+          <w:u w:val="single"/>
+          <w:lang w:val="fr-CA"/>
+        </w:rPr>
+        <w:t>patientID</w:t>
+      </w:r>
+      <w:r>
+        <w:rPr>
+          <w:lang w:val="fr-CA"/>
+        </w:rPr>
+        <w:t>,</w:t>
+      </w:r>
+      <w:r>
+        <w:rPr>
+          <w:lang w:val="fr-CA"/>
+        </w:rPr>
+        <w:t xml:space="preserve"> nom, adresse, sexe, email, dateNaissance, groupeSanguin, noTelephone, dateArrivee, maladie</w:t>
+      </w:r>
+      <w:r>
+        <w:rPr>
+          <w:lang w:val="fr-CA"/>
+        </w:rPr>
+        <w:t>)</w:t>
+      </w:r>
+    </w:p>
+    <w:p>
+      <w:pPr>
+        <w:rPr>
+          <w:lang w:val="fr-CA"/>
+        </w:rPr>
+      </w:pPr>
+    </w:p>
+    <w:p>
+      <w:pPr>
+        <w:rPr>
+          <w:lang w:val="fr-CA"/>
+        </w:rPr>
+      </w:pPr>
+      <w:r>
+        <w:rPr>
+          <w:lang w:val="fr-CA"/>
+        </w:rPr>
+        <w:t>Employé (</w:t>
+      </w:r>
+      <w:r>
+        <w:rPr>
+          <w:u w:val="single"/>
+          <w:lang w:val="fr-CA"/>
+        </w:rPr>
+        <w:t>EmployeID</w:t>
+      </w:r>
+      <w:r>
+        <w:rPr>
+          <w:lang w:val="fr-CA"/>
+        </w:rPr>
+        <w:t xml:space="preserve">, </w:t>
+      </w:r>
+      <w:r>
+        <w:rPr>
+          <w:lang w:val="fr-CA"/>
+        </w:rPr>
+        <w:t>nom, adresse, email, dateNaissance</w:t>
+      </w:r>
+      <w:r>
+        <w:rPr>
+          <w:lang w:val="fr-CA"/>
+        </w:rPr>
+        <w:t xml:space="preserve">, salaire dateEmbauche) </w:t>
+      </w:r>
+    </w:p>
+    <w:p>
+      <w:pPr>
+        <w:rPr>
+          <w:lang w:val="fr-CA"/>
+        </w:rPr>
+      </w:pPr>
+      <w:r>
+        <w:rPr>
+          <w:lang w:val="fr-CA"/>
+        </w:rPr>
+        <w:t>Examen (examenID, nom, prix)</w:t>
+      </w:r>
+    </w:p>
+    <w:p>
+      <w:pPr>
+        <w:rPr>
+          <w:lang w:val="fr-CA"/>
+        </w:rPr>
+      </w:pPr>
+      <w:r>
+        <w:rPr>
+          <w:lang w:val="fr-CA"/>
+        </w:rPr>
+        <w:t>Médicament (medicamentID, nom, prix)</w:t>
+      </w:r>
+    </w:p>
+    <w:p>
+      <w:pPr>
+        <w:rPr>
+          <w:lang w:val="fr-CA"/>
+        </w:rPr>
+      </w:pPr>
+      <w:r>
+        <w:rPr>
+          <w:lang w:val="fr-CA"/>
+        </w:rPr>
+        <w:t>Chambre (chambreID, type, prix)</w:t>
+      </w:r>
+    </w:p>
+    <w:p>
+      <w:pPr>
+        <w:rPr>
+          <w:lang w:val="fr-CA"/>
+        </w:rPr>
+      </w:pPr>
+      <w:r>
+        <w:rPr>
+          <w:lang w:val="fr-CA"/>
+        </w:rPr>
+        <w:t>Département (departementID, nom)</w:t>
       </w:r>
     </w:p>
     <w:sectPr>
@@ -911,13 +1066,13 @@
     <w:name w:val="Normal"/>
     <w:qFormat/>
   </w:style>
-  <w:style w:type="character" w:default="1" w:styleId="DefaultParagraphFont">
+  <w:style w:type="character" w:default="1" w:styleId="Policepardfaut">
     <w:name w:val="Default Paragraph Font"/>
     <w:uiPriority w:val="1"/>
     <w:semiHidden/>
     <w:unhideWhenUsed/>
   </w:style>
-  <w:style w:type="table" w:default="1" w:styleId="TableNormal">
+  <w:style w:type="table" w:default="1" w:styleId="TableauNormal">
     <w:name w:val="Normal Table"/>
     <w:uiPriority w:val="99"/>
     <w:semiHidden/>
@@ -932,7 +1087,7 @@
       </w:tblCellMar>
     </w:tblPr>
   </w:style>
-  <w:style w:type="numbering" w:default="1" w:styleId="NoList">
+  <w:style w:type="numbering" w:default="1" w:styleId="Aucuneliste">
     <w:name w:val="No List"/>
     <w:uiPriority w:val="99"/>
     <w:semiHidden/>

</xml_diff>